<commit_message>
small wording changes to appendix after Mike and Julia's comments
</commit_message>
<xml_diff>
--- a/MS/Appendix_S1.docx
+++ b/MS/Appendix_S1.docx
@@ -15,7 +15,21 @@
           <w:rFonts w:ascii="Times" w:hAnsi="Times"/>
           <w:lang w:val="en-US"/>
         </w:rPr>
-        <w:t>Appendix S1: Survey on publication bias tests reported in ecology and evolution meta-analyses</w:t>
+        <w:t>Appendix S1: Survey o</w:t>
+      </w:r>
+      <w:r>
+        <w:rPr>
+          <w:rFonts w:ascii="Times" w:hAnsi="Times"/>
+          <w:lang w:val="en-US"/>
+        </w:rPr>
+        <w:t>f</w:t>
+      </w:r>
+      <w:r>
+        <w:rPr>
+          <w:rFonts w:ascii="Times" w:hAnsi="Times"/>
+          <w:lang w:val="en-US"/>
+        </w:rPr>
+        <w:t xml:space="preserve"> publication bias tests reported in ecology and evolution meta-analyses</w:t>
       </w:r>
     </w:p>
     <w:p>
@@ -147,14 +161,12 @@
         </w:rPr>
         <w:t xml:space="preserve"> The </w:t>
       </w:r>
-      <w:proofErr w:type="spellStart"/>
-      <w:r>
-        <w:rPr>
-          <w:lang w:val="en-US" w:eastAsia="x-none"/>
-        </w:rPr>
-        <w:t>survery</w:t>
-      </w:r>
-      <w:proofErr w:type="spellEnd"/>
+      <w:r>
+        <w:rPr>
+          <w:lang w:val="en-US" w:eastAsia="x-none"/>
+        </w:rPr>
+        <w:t>survey</w:t>
+      </w:r>
       <w:r>
         <w:rPr>
           <w:lang w:val="en-US" w:eastAsia="x-none"/>
@@ -165,19 +177,43 @@
         <w:rPr>
           <w:lang w:val="en-US" w:eastAsia="x-none"/>
         </w:rPr>
-        <w:t xml:space="preserve">published between 1 January 2010 and 25 Mach 2019, </w:t>
-      </w:r>
-      <w:r>
-        <w:rPr>
-          <w:lang w:val="en-US" w:eastAsia="x-none"/>
-        </w:rPr>
-        <w:t xml:space="preserve">which were designed to be </w:t>
-      </w:r>
-      <w:r>
-        <w:rPr>
-          <w:lang w:val="en-US" w:eastAsia="x-none"/>
-        </w:rPr>
-        <w:t>a representative sample of meta-analyses published in ecology and evolutionary biology journals.</w:t>
+        <w:t>published between 1 January 2010 and 25 Ma</w:t>
+      </w:r>
+      <w:r>
+        <w:rPr>
+          <w:lang w:val="en-US" w:eastAsia="x-none"/>
+        </w:rPr>
+        <w:t>r</w:t>
+      </w:r>
+      <w:r>
+        <w:rPr>
+          <w:lang w:val="en-US" w:eastAsia="x-none"/>
+        </w:rPr>
+        <w:t>ch 2019</w:t>
+      </w:r>
+      <w:r>
+        <w:rPr>
+          <w:lang w:val="en-US" w:eastAsia="x-none"/>
+        </w:rPr>
+        <w:t>. We aimed for the sample of 102 meta-analyses to be representative of recently published meta-analyses</w:t>
+      </w:r>
+      <w:r>
+        <w:rPr>
+          <w:lang w:val="en-US" w:eastAsia="x-none"/>
+        </w:rPr>
+        <w:t xml:space="preserve"> </w:t>
+      </w:r>
+      <w:r>
+        <w:rPr>
+          <w:lang w:val="en-US" w:eastAsia="x-none"/>
+        </w:rPr>
+        <w:t>in ecology and evolutionary biology journals</w:t>
+      </w:r>
+      <w:r>
+        <w:rPr>
+          <w:lang w:val="en-US" w:eastAsia="x-none"/>
+        </w:rPr>
+        <w:t>.</w:t>
       </w:r>
     </w:p>
     <w:p>
@@ -3034,7 +3070,6 @@
                 <w:szCs w:val="20"/>
               </w:rPr>
             </w:pPr>
-            <w:proofErr w:type="spellStart"/>
             <w:r>
               <w:rPr>
                 <w:rFonts w:ascii="Times" w:hAnsi="Times"/>
@@ -3044,7 +3079,6 @@
               </w:rPr>
               <w:t>Oecologia</w:t>
             </w:r>
-            <w:proofErr w:type="spellEnd"/>
           </w:p>
         </w:tc>
         <w:tc>
@@ -5183,13 +5217,31 @@
         <w:rPr>
           <w:lang w:eastAsia="x-none"/>
         </w:rPr>
+        <w:t xml:space="preserve">the study </w:t>
+      </w:r>
+      <w:r>
+        <w:rPr>
+          <w:lang w:eastAsia="x-none"/>
+        </w:rPr>
         <w:t>addressed</w:t>
       </w:r>
       <w:r>
         <w:rPr>
           <w:lang w:eastAsia="x-none"/>
         </w:rPr>
-        <w:t xml:space="preserve"> a question in the fields of ecology and evolutionary biology; (2) claimed to present results from a meta-analysis; (3) performed a search for, and collected, data from the primary literature; (4) analysed effect sizes in a statistical model that were collected from multiple studies.</w:t>
+        <w:t xml:space="preserve"> a question in the fields of ecology and evolutionary biology; (2) claimed to present results from a meta-analysis; (3) performed a search for, and collected, data from the primary literature; (4) </w:t>
+      </w:r>
+      <w:r>
+        <w:rPr>
+          <w:lang w:eastAsia="x-none"/>
+        </w:rPr>
+        <w:t xml:space="preserve">used a statistical model to </w:t>
+      </w:r>
+      <w:r>
+        <w:rPr>
+          <w:lang w:eastAsia="x-none"/>
+        </w:rPr>
+        <w:t>analyse effect sizes that were collected from multiple studies.</w:t>
       </w:r>
       <w:r>
         <w:rPr>
@@ -5996,146 +6048,30 @@
       <w:pPr>
         <w:spacing w:line="480" w:lineRule="auto"/>
         <w:rPr>
-          <w:lang w:val="en-US" w:eastAsia="x-none"/>
+          <w:color w:val="000000"/>
+          <w:lang w:eastAsia="zh-CN"/>
         </w:rPr>
       </w:pPr>
       <w:r>
         <w:rPr>
-          <w:lang w:val="en-US" w:eastAsia="x-none"/>
-        </w:rPr>
-        <w:t>By far the most popular test of publication bias were funnel plots (32.4% of reported papers</w:t>
-      </w:r>
-      <w:r>
-        <w:rPr>
-          <w:lang w:val="en-US" w:eastAsia="x-none"/>
-        </w:rPr>
-        <w:t>; Table S2</w:t>
-      </w:r>
-      <w:r>
-        <w:rPr>
-          <w:lang w:val="en-US" w:eastAsia="x-none"/>
-        </w:rPr>
-        <w:t xml:space="preserve">). The next most common answer was ‘none reported’, with 17.8% of assessed papers not including any </w:t>
-      </w:r>
-      <w:r>
-        <w:rPr>
-          <w:lang w:val="en-US" w:eastAsia="x-none"/>
-        </w:rPr>
-        <w:t>assessment</w:t>
-      </w:r>
-      <w:r>
-        <w:rPr>
-          <w:lang w:val="en-US" w:eastAsia="x-none"/>
-        </w:rPr>
-        <w:t xml:space="preserve"> of publication bias. </w:t>
-      </w:r>
-      <w:r>
-        <w:rPr>
-          <w:lang w:val="en-US" w:eastAsia="x-none"/>
-        </w:rPr>
-        <w:t xml:space="preserve">These results suggest tests of publication bias have become more common in recent year in ecology and evolutionary biology, as over half of older meta-analyses assessed by </w:t>
-      </w:r>
-      <w:r>
-        <w:rPr>
-          <w:lang w:eastAsia="x-none"/>
-        </w:rPr>
-        <w:t xml:space="preserve">Nakagawa and Santos </w:t>
-      </w:r>
-      <w:r>
-        <w:t>(</w:t>
-      </w:r>
-      <w:r>
-        <w:t>{, 2012 #19}</w:t>
-      </w:r>
-      <w:r>
-        <w:t>)</w:t>
-      </w:r>
-      <w:r>
-        <w:t xml:space="preserve"> and </w:t>
-      </w:r>
-      <w:proofErr w:type="spellStart"/>
-      <w:r>
-        <w:rPr>
-          <w:lang w:eastAsia="x-none"/>
-        </w:rPr>
-        <w:t>Koricheva</w:t>
-      </w:r>
-      <w:proofErr w:type="spellEnd"/>
-      <w:r>
-        <w:rPr>
-          <w:lang w:eastAsia="x-none"/>
-        </w:rPr>
-        <w:t xml:space="preserve"> and </w:t>
-      </w:r>
-      <w:proofErr w:type="spellStart"/>
-      <w:r>
-        <w:rPr>
-          <w:lang w:eastAsia="x-none"/>
-        </w:rPr>
-        <w:t>Gurevitch</w:t>
-      </w:r>
-      <w:proofErr w:type="spellEnd"/>
-      <w:r>
-        <w:rPr>
-          <w:lang w:eastAsia="x-none"/>
-        </w:rPr>
-        <w:t xml:space="preserve"> (</w:t>
-      </w:r>
-      <w:r>
-        <w:rPr>
-          <w:lang w:eastAsia="x-none"/>
-        </w:rPr>
-        <w:t>{</w:t>
-      </w:r>
-      <w:proofErr w:type="spellStart"/>
-      <w:r>
-        <w:rPr>
-          <w:lang w:eastAsia="x-none"/>
-        </w:rPr>
-        <w:t>Koricheva</w:t>
-      </w:r>
-      <w:proofErr w:type="spellEnd"/>
-      <w:r>
-        <w:rPr>
-          <w:lang w:eastAsia="x-none"/>
-        </w:rPr>
-        <w:t>, 2014 #18}</w:t>
-      </w:r>
-      <w:r>
-        <w:rPr>
-          <w:lang w:eastAsia="x-none"/>
-        </w:rPr>
-        <w:t>)</w:t>
-      </w:r>
-      <w:r>
-        <w:rPr>
-          <w:lang w:eastAsia="x-none"/>
-        </w:rPr>
-        <w:t xml:space="preserve"> did not report any tests of </w:t>
-      </w:r>
-      <w:r>
-        <w:rPr>
-          <w:lang w:eastAsia="x-none"/>
-        </w:rPr>
-        <w:t>publication</w:t>
-      </w:r>
-      <w:r>
-        <w:rPr>
-          <w:lang w:eastAsia="x-none"/>
-        </w:rPr>
-        <w:t xml:space="preserve"> </w:t>
-      </w:r>
-      <w:r>
-        <w:rPr>
-          <w:lang w:eastAsia="x-none"/>
-        </w:rPr>
-        <w:t>bias</w:t>
-      </w:r>
-      <w:r>
-        <w:rPr>
-          <w:lang w:eastAsia="x-none"/>
-        </w:rPr>
-        <w:t xml:space="preserve"> (although our results are not directly comparable, due to different survey methods). Still, inferential tests of publication bias remain uncommon, with all remaining methods represented by fewer than 15% of papers. </w:t>
+          <w:color w:val="000000"/>
+          <w:lang w:eastAsia="zh-CN"/>
+        </w:rPr>
+        <w:t xml:space="preserve">Among the 102 assessed papers, </w:t>
+      </w:r>
+      <w:r>
+        <w:rPr>
+          <w:color w:val="000000"/>
+          <w:lang w:eastAsia="zh-CN"/>
+        </w:rPr>
+        <w:t>17.8%</w:t>
+      </w:r>
+      <w:r>
+        <w:rPr>
+          <w:color w:val="000000"/>
+          <w:lang w:eastAsia="zh-CN"/>
+        </w:rPr>
+        <w:t xml:space="preserve"> did not report any tests of publication bias. </w:t>
       </w:r>
     </w:p>
     <w:p>
@@ -6147,6 +6083,133 @@
       </w:pPr>
       <w:r>
         <w:rPr>
+          <w:color w:val="000000"/>
+          <w:lang w:eastAsia="zh-CN"/>
+        </w:rPr>
+        <w:t xml:space="preserve">Most meta-analysis papers reported one or more tests of publication bias (17.8% of assessed papers did not include any assessment of publication bias). </w:t>
+      </w:r>
+      <w:r>
+        <w:rPr>
+          <w:lang w:val="en-US" w:eastAsia="x-none"/>
+        </w:rPr>
+        <w:t xml:space="preserve">These results suggest tests of publication bias have become more common in recent year in ecology and evolutionary biology, as over half of older meta-analyses assessed by </w:t>
+      </w:r>
+      <w:r>
+        <w:rPr>
+          <w:lang w:eastAsia="x-none"/>
+        </w:rPr>
+        <w:t xml:space="preserve">Nakagawa and Santos </w:t>
+      </w:r>
+      <w:r>
+        <w:t>(</w:t>
+      </w:r>
+      <w:r>
+        <w:t>{, 2012 #19}</w:t>
+      </w:r>
+      <w:r>
+        <w:t>)</w:t>
+      </w:r>
+      <w:r>
+        <w:t xml:space="preserve"> and </w:t>
+      </w:r>
+      <w:r>
+        <w:rPr>
+          <w:lang w:eastAsia="x-none"/>
+        </w:rPr>
+        <w:t>Koricheva and Gurevitch (</w:t>
+      </w:r>
+      <w:r>
+        <w:rPr>
+          <w:lang w:eastAsia="x-none"/>
+        </w:rPr>
+        <w:t>{</w:t>
+      </w:r>
+      <w:r>
+        <w:rPr>
+          <w:lang w:eastAsia="x-none"/>
+        </w:rPr>
+        <w:t>Koricheva</w:t>
+      </w:r>
+      <w:r>
+        <w:rPr>
+          <w:lang w:eastAsia="x-none"/>
+        </w:rPr>
+        <w:t>, 2014 #18}</w:t>
+      </w:r>
+      <w:r>
+        <w:rPr>
+          <w:lang w:eastAsia="x-none"/>
+        </w:rPr>
+        <w:t>)</w:t>
+      </w:r>
+      <w:r>
+        <w:rPr>
+          <w:lang w:eastAsia="x-none"/>
+        </w:rPr>
+        <w:t xml:space="preserve"> did not report any tests of </w:t>
+      </w:r>
+      <w:r>
+        <w:rPr>
+          <w:lang w:eastAsia="x-none"/>
+        </w:rPr>
+        <w:t>publication</w:t>
+      </w:r>
+      <w:r>
+        <w:rPr>
+          <w:lang w:eastAsia="x-none"/>
+        </w:rPr>
+        <w:t xml:space="preserve"> </w:t>
+      </w:r>
+      <w:r>
+        <w:rPr>
+          <w:lang w:eastAsia="x-none"/>
+        </w:rPr>
+        <w:t>bias</w:t>
+      </w:r>
+      <w:r>
+        <w:rPr>
+          <w:lang w:eastAsia="x-none"/>
+        </w:rPr>
+        <w:t xml:space="preserve"> (although our results are not directly comparable, due to different survey methods). Still, inferential tests of publication bias remain uncommon</w:t>
+      </w:r>
+      <w:r>
+        <w:rPr>
+          <w:lang w:eastAsia="x-none"/>
+        </w:rPr>
+        <w:t xml:space="preserve">. </w:t>
+      </w:r>
+      <w:r>
+        <w:rPr>
+          <w:lang w:val="en-US" w:eastAsia="x-none"/>
+        </w:rPr>
+        <w:t>By far the most popular test of publication bias were funnel plots (</w:t>
+      </w:r>
+      <w:r>
+        <w:rPr>
+          <w:lang w:val="en-US" w:eastAsia="x-none"/>
+        </w:rPr>
+        <w:t xml:space="preserve">32.4%; </w:t>
+      </w:r>
+      <w:r>
+        <w:rPr>
+          <w:lang w:val="en-US" w:eastAsia="x-none"/>
+        </w:rPr>
+        <w:t>Table S2)</w:t>
+      </w:r>
+      <w:r>
+        <w:rPr>
+          <w:lang w:val="en-US" w:eastAsia="x-none"/>
+        </w:rPr>
+        <w:t xml:space="preserve">, </w:t>
+      </w:r>
+      <w:r>
+        <w:rPr>
+          <w:lang w:eastAsia="x-none"/>
+        </w:rPr>
+        <w:t xml:space="preserve">with all remaining methods represented by fewer than 15% of papers. </w:t>
+      </w:r>
+      <w:r>
+        <w:rPr>
           <w:lang w:val="en-US" w:eastAsia="x-none"/>
         </w:rPr>
         <w:t xml:space="preserve">All methods except ‘selection models’ were present in at least one paper (with ‘other’ being selected for a weighted histogram used by </w:t>
@@ -6251,10 +6314,22 @@
         </w:rPr>
         <w:t>Frequency with which publication bias tests were reported in the 102 meta-analysis publications, ranked in order of decreasing popularity.</w:t>
       </w:r>
+      <w:r>
+        <w:rPr>
+          <w:lang w:val="en-US" w:eastAsia="x-none"/>
+        </w:rPr>
+        <w:t xml:space="preserve"> </w:t>
+      </w:r>
+      <w:r>
+        <w:rPr>
+          <w:lang w:val="en-US" w:eastAsia="x-none"/>
+        </w:rPr>
+        <w:t>No tests were reported for 17.80% of papers.</w:t>
+      </w:r>
     </w:p>
     <w:tbl>
       <w:tblPr>
-        <w:tblW w:w="5640" w:type="dxa"/>
+        <w:tblW w:w="5905" w:type="dxa"/>
         <w:tblLook w:val="04A0" w:firstRow="1" w:lastRow="0" w:firstColumn="1" w:lastColumn="0" w:noHBand="0" w:noVBand="1"/>
       </w:tblPr>
       <w:tblGrid>
@@ -6301,7 +6376,7 @@
         </w:tc>
         <w:tc>
           <w:tcPr>
-            <w:tcW w:w="1100" w:type="dxa"/>
+            <w:tcW w:w="1256" w:type="dxa"/>
             <w:tcBorders>
               <w:top w:val="single" w:sz="4" w:space="0" w:color="auto"/>
               <w:left w:val="nil"/>
@@ -6333,7 +6408,7 @@
         </w:tc>
         <w:tc>
           <w:tcPr>
-            <w:tcW w:w="1240" w:type="dxa"/>
+            <w:tcW w:w="1349" w:type="dxa"/>
             <w:tcBorders>
               <w:top w:val="single" w:sz="4" w:space="0" w:color="auto"/>
               <w:left w:val="nil"/>
@@ -6400,7 +6475,7 @@
         </w:tc>
         <w:tc>
           <w:tcPr>
-            <w:tcW w:w="1100" w:type="dxa"/>
+            <w:tcW w:w="1256" w:type="dxa"/>
             <w:tcBorders>
               <w:top w:val="nil"/>
               <w:left w:val="nil"/>
@@ -6431,7 +6506,7 @@
         </w:tc>
         <w:tc>
           <w:tcPr>
-            <w:tcW w:w="1240" w:type="dxa"/>
+            <w:tcW w:w="1349" w:type="dxa"/>
             <w:tcBorders>
               <w:top w:val="nil"/>
               <w:left w:val="nil"/>
@@ -6491,13 +6566,13 @@
                 <w:color w:val="000000"/>
                 <w:lang w:eastAsia="zh-CN"/>
               </w:rPr>
-              <w:t>(J) None reported</w:t>
-            </w:r>
-          </w:p>
-        </w:tc>
-        <w:tc>
-          <w:tcPr>
-            <w:tcW w:w="1100" w:type="dxa"/>
+              <w:t>(E) Fail-safe N</w:t>
+            </w:r>
+          </w:p>
+        </w:tc>
+        <w:tc>
+          <w:tcPr>
+            <w:tcW w:w="1256" w:type="dxa"/>
             <w:tcBorders>
               <w:top w:val="nil"/>
               <w:left w:val="nil"/>
@@ -6522,13 +6597,13 @@
                 <w:color w:val="000000"/>
                 <w:lang w:eastAsia="zh-CN"/>
               </w:rPr>
-              <w:t>38</w:t>
-            </w:r>
-          </w:p>
-        </w:tc>
-        <w:tc>
-          <w:tcPr>
-            <w:tcW w:w="1240" w:type="dxa"/>
+              <w:t>30</w:t>
+            </w:r>
+          </w:p>
+        </w:tc>
+        <w:tc>
+          <w:tcPr>
+            <w:tcW w:w="1349" w:type="dxa"/>
             <w:tcBorders>
               <w:top w:val="nil"/>
               <w:left w:val="nil"/>
@@ -6553,7 +6628,7 @@
                 <w:color w:val="000000"/>
                 <w:lang w:eastAsia="zh-CN"/>
               </w:rPr>
-              <w:t>17.80%</w:t>
+              <w:t>14.10%</w:t>
             </w:r>
           </w:p>
         </w:tc>
@@ -6588,13 +6663,13 @@
                 <w:color w:val="000000"/>
                 <w:lang w:eastAsia="zh-CN"/>
               </w:rPr>
-              <w:t>(E) Fail-safe N</w:t>
-            </w:r>
-          </w:p>
-        </w:tc>
-        <w:tc>
-          <w:tcPr>
-            <w:tcW w:w="1100" w:type="dxa"/>
+              <w:t>(D) Regression-based methods</w:t>
+            </w:r>
+          </w:p>
+        </w:tc>
+        <w:tc>
+          <w:tcPr>
+            <w:tcW w:w="1256" w:type="dxa"/>
             <w:tcBorders>
               <w:top w:val="nil"/>
               <w:left w:val="nil"/>
@@ -6619,13 +6694,13 @@
                 <w:color w:val="000000"/>
                 <w:lang w:eastAsia="zh-CN"/>
               </w:rPr>
-              <w:t>30</w:t>
-            </w:r>
-          </w:p>
-        </w:tc>
-        <w:tc>
-          <w:tcPr>
-            <w:tcW w:w="1240" w:type="dxa"/>
+              <w:t>25</w:t>
+            </w:r>
+          </w:p>
+        </w:tc>
+        <w:tc>
+          <w:tcPr>
+            <w:tcW w:w="1349" w:type="dxa"/>
             <w:tcBorders>
               <w:top w:val="nil"/>
               <w:left w:val="nil"/>
@@ -6650,7 +6725,7 @@
                 <w:color w:val="000000"/>
                 <w:lang w:eastAsia="zh-CN"/>
               </w:rPr>
-              <w:t>14.10%</w:t>
+              <w:t>11.70%</w:t>
             </w:r>
           </w:p>
         </w:tc>
@@ -6685,13 +6760,13 @@
                 <w:color w:val="000000"/>
                 <w:lang w:eastAsia="zh-CN"/>
               </w:rPr>
-              <w:t>(D) Regression-based methods</w:t>
-            </w:r>
-          </w:p>
-        </w:tc>
-        <w:tc>
-          <w:tcPr>
-            <w:tcW w:w="1100" w:type="dxa"/>
+              <w:t>(C) Correlation-based methods</w:t>
+            </w:r>
+          </w:p>
+        </w:tc>
+        <w:tc>
+          <w:tcPr>
+            <w:tcW w:w="1256" w:type="dxa"/>
             <w:tcBorders>
               <w:top w:val="nil"/>
               <w:left w:val="nil"/>
@@ -6716,13 +6791,13 @@
                 <w:color w:val="000000"/>
                 <w:lang w:eastAsia="zh-CN"/>
               </w:rPr>
-              <w:t>25</w:t>
-            </w:r>
-          </w:p>
-        </w:tc>
-        <w:tc>
-          <w:tcPr>
-            <w:tcW w:w="1240" w:type="dxa"/>
+              <w:t>20</w:t>
+            </w:r>
+          </w:p>
+        </w:tc>
+        <w:tc>
+          <w:tcPr>
+            <w:tcW w:w="1349" w:type="dxa"/>
             <w:tcBorders>
               <w:top w:val="nil"/>
               <w:left w:val="nil"/>
@@ -6747,7 +6822,7 @@
                 <w:color w:val="000000"/>
                 <w:lang w:eastAsia="zh-CN"/>
               </w:rPr>
-              <w:t>11.70%</w:t>
+              <w:t>9.40%</w:t>
             </w:r>
           </w:p>
         </w:tc>
@@ -6782,13 +6857,13 @@
                 <w:color w:val="000000"/>
                 <w:lang w:eastAsia="zh-CN"/>
               </w:rPr>
-              <w:t>(C) Correlation-based methods</w:t>
-            </w:r>
-          </w:p>
-        </w:tc>
-        <w:tc>
-          <w:tcPr>
-            <w:tcW w:w="1100" w:type="dxa"/>
+              <w:t>(F) Trim-and-fill tests</w:t>
+            </w:r>
+          </w:p>
+        </w:tc>
+        <w:tc>
+          <w:tcPr>
+            <w:tcW w:w="1256" w:type="dxa"/>
             <w:tcBorders>
               <w:top w:val="nil"/>
               <w:left w:val="nil"/>
@@ -6813,13 +6888,13 @@
                 <w:color w:val="000000"/>
                 <w:lang w:eastAsia="zh-CN"/>
               </w:rPr>
-              <w:t>20</w:t>
-            </w:r>
-          </w:p>
-        </w:tc>
-        <w:tc>
-          <w:tcPr>
-            <w:tcW w:w="1240" w:type="dxa"/>
+              <w:t>16</w:t>
+            </w:r>
+          </w:p>
+        </w:tc>
+        <w:tc>
+          <w:tcPr>
+            <w:tcW w:w="1349" w:type="dxa"/>
             <w:tcBorders>
               <w:top w:val="nil"/>
               <w:left w:val="nil"/>
@@ -6844,7 +6919,7 @@
                 <w:color w:val="000000"/>
                 <w:lang w:eastAsia="zh-CN"/>
               </w:rPr>
-              <w:t>9.40%</w:t>
+              <w:t>7.50%</w:t>
             </w:r>
           </w:p>
         </w:tc>
@@ -6879,13 +6954,13 @@
                 <w:color w:val="000000"/>
                 <w:lang w:eastAsia="zh-CN"/>
               </w:rPr>
-              <w:t>(F) Trim-and-fill tests</w:t>
-            </w:r>
-          </w:p>
-        </w:tc>
-        <w:tc>
-          <w:tcPr>
-            <w:tcW w:w="1100" w:type="dxa"/>
+              <w:t>(I) Time-lag bias tests</w:t>
+            </w:r>
+          </w:p>
+        </w:tc>
+        <w:tc>
+          <w:tcPr>
+            <w:tcW w:w="1256" w:type="dxa"/>
             <w:tcBorders>
               <w:top w:val="nil"/>
               <w:left w:val="nil"/>
@@ -6910,13 +6985,13 @@
                 <w:color w:val="000000"/>
                 <w:lang w:eastAsia="zh-CN"/>
               </w:rPr>
-              <w:t>16</w:t>
-            </w:r>
-          </w:p>
-        </w:tc>
-        <w:tc>
-          <w:tcPr>
-            <w:tcW w:w="1240" w:type="dxa"/>
+              <w:t>10</w:t>
+            </w:r>
+          </w:p>
+        </w:tc>
+        <w:tc>
+          <w:tcPr>
+            <w:tcW w:w="1349" w:type="dxa"/>
             <w:tcBorders>
               <w:top w:val="nil"/>
               <w:left w:val="nil"/>
@@ -6941,7 +7016,7 @@
                 <w:color w:val="000000"/>
                 <w:lang w:eastAsia="zh-CN"/>
               </w:rPr>
-              <w:t>7.50%</w:t>
+              <w:t>4.70%</w:t>
             </w:r>
           </w:p>
         </w:tc>
@@ -6976,13 +7051,13 @@
                 <w:color w:val="000000"/>
                 <w:lang w:eastAsia="zh-CN"/>
               </w:rPr>
-              <w:t>(I) Time-lag bias tests</w:t>
-            </w:r>
-          </w:p>
-        </w:tc>
-        <w:tc>
-          <w:tcPr>
-            <w:tcW w:w="1100" w:type="dxa"/>
+              <w:t>(G) P-value-based methods</w:t>
+            </w:r>
+          </w:p>
+        </w:tc>
+        <w:tc>
+          <w:tcPr>
+            <w:tcW w:w="1256" w:type="dxa"/>
             <w:tcBorders>
               <w:top w:val="nil"/>
               <w:left w:val="nil"/>
@@ -7007,13 +7082,13 @@
                 <w:color w:val="000000"/>
                 <w:lang w:eastAsia="zh-CN"/>
               </w:rPr>
-              <w:t>10</w:t>
-            </w:r>
-          </w:p>
-        </w:tc>
-        <w:tc>
-          <w:tcPr>
-            <w:tcW w:w="1240" w:type="dxa"/>
+              <w:t>3</w:t>
+            </w:r>
+          </w:p>
+        </w:tc>
+        <w:tc>
+          <w:tcPr>
+            <w:tcW w:w="1349" w:type="dxa"/>
             <w:tcBorders>
               <w:top w:val="nil"/>
               <w:left w:val="nil"/>
@@ -7038,7 +7113,7 @@
                 <w:color w:val="000000"/>
                 <w:lang w:eastAsia="zh-CN"/>
               </w:rPr>
-              <w:t>4.70%</w:t>
+              <w:t>1.40%</w:t>
             </w:r>
           </w:p>
         </w:tc>
@@ -7073,13 +7148,13 @@
                 <w:color w:val="000000"/>
                 <w:lang w:eastAsia="zh-CN"/>
               </w:rPr>
-              <w:t>(G) P-value-based methods</w:t>
-            </w:r>
-          </w:p>
-        </w:tc>
-        <w:tc>
-          <w:tcPr>
-            <w:tcW w:w="1100" w:type="dxa"/>
+              <w:t>(B) Normal quantile (QQ) plots</w:t>
+            </w:r>
+          </w:p>
+        </w:tc>
+        <w:tc>
+          <w:tcPr>
+            <w:tcW w:w="1256" w:type="dxa"/>
             <w:tcBorders>
               <w:top w:val="nil"/>
               <w:left w:val="nil"/>
@@ -7104,13 +7179,13 @@
                 <w:color w:val="000000"/>
                 <w:lang w:eastAsia="zh-CN"/>
               </w:rPr>
-              <w:t>3</w:t>
-            </w:r>
-          </w:p>
-        </w:tc>
-        <w:tc>
-          <w:tcPr>
-            <w:tcW w:w="1240" w:type="dxa"/>
+              <w:t>1</w:t>
+            </w:r>
+          </w:p>
+        </w:tc>
+        <w:tc>
+          <w:tcPr>
+            <w:tcW w:w="1349" w:type="dxa"/>
             <w:tcBorders>
               <w:top w:val="nil"/>
               <w:left w:val="nil"/>
@@ -7135,7 +7210,7 @@
                 <w:color w:val="000000"/>
                 <w:lang w:eastAsia="zh-CN"/>
               </w:rPr>
-              <w:t>1.40%</w:t>
+              <w:t>0.50%</w:t>
             </w:r>
           </w:p>
         </w:tc>
@@ -7170,13 +7245,13 @@
                 <w:color w:val="000000"/>
                 <w:lang w:eastAsia="zh-CN"/>
               </w:rPr>
-              <w:t>(B) Normal quantile (QQ) plots</w:t>
-            </w:r>
-          </w:p>
-        </w:tc>
-        <w:tc>
-          <w:tcPr>
-            <w:tcW w:w="1100" w:type="dxa"/>
+              <w:t>(K) Other (weighted histogram)</w:t>
+            </w:r>
+          </w:p>
+        </w:tc>
+        <w:tc>
+          <w:tcPr>
+            <w:tcW w:w="1256" w:type="dxa"/>
             <w:tcBorders>
               <w:top w:val="nil"/>
               <w:left w:val="nil"/>
@@ -7207,7 +7282,7 @@
         </w:tc>
         <w:tc>
           <w:tcPr>
-            <w:tcW w:w="1240" w:type="dxa"/>
+            <w:tcW w:w="1349" w:type="dxa"/>
             <w:tcBorders>
               <w:top w:val="nil"/>
               <w:left w:val="nil"/>
@@ -7247,7 +7322,7 @@
             <w:tcBorders>
               <w:top w:val="nil"/>
               <w:left w:val="nil"/>
-              <w:bottom w:val="nil"/>
+              <w:bottom w:val="single" w:sz="4" w:space="0" w:color="auto"/>
               <w:right w:val="nil"/>
             </w:tcBorders>
             <w:shd w:val="clear" w:color="auto" w:fill="auto"/>
@@ -7267,17 +7342,17 @@
                 <w:color w:val="000000"/>
                 <w:lang w:eastAsia="zh-CN"/>
               </w:rPr>
-              <w:t>(K) Other (weighted histogram)</w:t>
-            </w:r>
-          </w:p>
-        </w:tc>
-        <w:tc>
-          <w:tcPr>
-            <w:tcW w:w="1100" w:type="dxa"/>
-            <w:tcBorders>
-              <w:top w:val="nil"/>
-              <w:left w:val="nil"/>
-              <w:bottom w:val="nil"/>
+              <w:t>(H) Selection models</w:t>
+            </w:r>
+          </w:p>
+        </w:tc>
+        <w:tc>
+          <w:tcPr>
+            <w:tcW w:w="1256" w:type="dxa"/>
+            <w:tcBorders>
+              <w:top w:val="nil"/>
+              <w:left w:val="nil"/>
+              <w:bottom w:val="single" w:sz="4" w:space="0" w:color="auto"/>
               <w:right w:val="nil"/>
             </w:tcBorders>
             <w:shd w:val="clear" w:color="auto" w:fill="auto"/>
@@ -7298,110 +7373,13 @@
                 <w:color w:val="000000"/>
                 <w:lang w:eastAsia="zh-CN"/>
               </w:rPr>
-              <w:t>1</w:t>
-            </w:r>
-          </w:p>
-        </w:tc>
-        <w:tc>
-          <w:tcPr>
-            <w:tcW w:w="1240" w:type="dxa"/>
-            <w:tcBorders>
-              <w:top w:val="nil"/>
-              <w:left w:val="nil"/>
-              <w:bottom w:val="nil"/>
-              <w:right w:val="nil"/>
-            </w:tcBorders>
-            <w:shd w:val="clear" w:color="auto" w:fill="auto"/>
-            <w:noWrap/>
-            <w:vAlign w:val="bottom"/>
-            <w:hideMark/>
-          </w:tcPr>
-          <w:p>
-            <w:pPr>
-              <w:jc w:val="right"/>
-              <w:rPr>
-                <w:color w:val="000000"/>
-                <w:lang w:eastAsia="zh-CN"/>
-              </w:rPr>
-            </w:pPr>
-            <w:r>
-              <w:rPr>
-                <w:color w:val="000000"/>
-                <w:lang w:eastAsia="zh-CN"/>
-              </w:rPr>
-              <w:t>0.50%</w:t>
-            </w:r>
-          </w:p>
-        </w:tc>
-      </w:tr>
-      <w:tr>
-        <w:trPr>
-          <w:trHeight w:val="320"/>
-        </w:trPr>
-        <w:tc>
-          <w:tcPr>
-            <w:tcW w:w="3300" w:type="dxa"/>
-            <w:tcBorders>
-              <w:top w:val="nil"/>
-              <w:left w:val="nil"/>
-              <w:bottom w:val="single" w:sz="4" w:space="0" w:color="auto"/>
-              <w:right w:val="nil"/>
-            </w:tcBorders>
-            <w:shd w:val="clear" w:color="auto" w:fill="auto"/>
-            <w:noWrap/>
-            <w:vAlign w:val="bottom"/>
-            <w:hideMark/>
-          </w:tcPr>
-          <w:p>
-            <w:pPr>
-              <w:rPr>
-                <w:color w:val="000000"/>
-                <w:lang w:eastAsia="zh-CN"/>
-              </w:rPr>
-            </w:pPr>
-            <w:r>
-              <w:rPr>
-                <w:color w:val="000000"/>
-                <w:lang w:eastAsia="zh-CN"/>
-              </w:rPr>
-              <w:t>(H) Selection models</w:t>
-            </w:r>
-          </w:p>
-        </w:tc>
-        <w:tc>
-          <w:tcPr>
-            <w:tcW w:w="1100" w:type="dxa"/>
-            <w:tcBorders>
-              <w:top w:val="nil"/>
-              <w:left w:val="nil"/>
-              <w:bottom w:val="single" w:sz="4" w:space="0" w:color="auto"/>
-              <w:right w:val="nil"/>
-            </w:tcBorders>
-            <w:shd w:val="clear" w:color="auto" w:fill="auto"/>
-            <w:noWrap/>
-            <w:vAlign w:val="bottom"/>
-            <w:hideMark/>
-          </w:tcPr>
-          <w:p>
-            <w:pPr>
-              <w:jc w:val="right"/>
-              <w:rPr>
-                <w:color w:val="000000"/>
-                <w:lang w:eastAsia="zh-CN"/>
-              </w:rPr>
-            </w:pPr>
-            <w:r>
-              <w:rPr>
-                <w:color w:val="000000"/>
-                <w:lang w:eastAsia="zh-CN"/>
-              </w:rPr>
               <w:t>0</w:t>
             </w:r>
           </w:p>
         </w:tc>
         <w:tc>
           <w:tcPr>
-            <w:tcW w:w="1240" w:type="dxa"/>
+            <w:tcW w:w="1349" w:type="dxa"/>
             <w:tcBorders>
               <w:top w:val="nil"/>
               <w:left w:val="nil"/>
@@ -8179,6 +8157,68 @@
       <w:lang w:eastAsia="en-US"/>
     </w:rPr>
   </w:style>
+  <w:style w:type="paragraph" w:styleId="CommentSubject">
+    <w:name w:val="annotation subject"/>
+    <w:basedOn w:val="CommentText"/>
+    <w:next w:val="CommentText"/>
+    <w:link w:val="CommentSubjectChar"/>
+    <w:uiPriority w:val="99"/>
+    <w:semiHidden/>
+    <w:unhideWhenUsed/>
+    <w:rsid w:val="004F077C"/>
+    <w:pPr>
+      <w:spacing w:after="0"/>
+    </w:pPr>
+    <w:rPr>
+      <w:rFonts w:ascii="Times New Roman" w:eastAsia="Times New Roman" w:hAnsi="Times New Roman" w:cs="Times New Roman"/>
+      <w:b/>
+      <w:bCs/>
+      <w:sz w:val="20"/>
+      <w:szCs w:val="20"/>
+    </w:rPr>
+  </w:style>
+  <w:style w:type="character" w:customStyle="1" w:styleId="CommentSubjectChar">
+    <w:name w:val="Comment Subject Char"/>
+    <w:basedOn w:val="CommentTextChar"/>
+    <w:link w:val="CommentSubject"/>
+    <w:uiPriority w:val="99"/>
+    <w:semiHidden/>
+    <w:rsid w:val="004F077C"/>
+    <w:rPr>
+      <w:rFonts w:ascii="Times New Roman" w:eastAsia="Times New Roman" w:hAnsi="Times New Roman" w:cs="Times New Roman"/>
+      <w:b/>
+      <w:bCs/>
+      <w:sz w:val="20"/>
+      <w:szCs w:val="20"/>
+    </w:rPr>
+  </w:style>
+  <w:style w:type="paragraph" w:styleId="BalloonText">
+    <w:name w:val="Balloon Text"/>
+    <w:basedOn w:val="Normal"/>
+    <w:link w:val="BalloonTextChar"/>
+    <w:uiPriority w:val="99"/>
+    <w:semiHidden/>
+    <w:unhideWhenUsed/>
+    <w:rsid w:val="004F077C"/>
+    <w:rPr>
+      <w:rFonts w:ascii="Segoe UI" w:hAnsi="Segoe UI" w:cs="Segoe UI"/>
+      <w:sz w:val="18"/>
+      <w:szCs w:val="18"/>
+    </w:rPr>
+  </w:style>
+  <w:style w:type="character" w:customStyle="1" w:styleId="BalloonTextChar">
+    <w:name w:val="Balloon Text Char"/>
+    <w:basedOn w:val="DefaultParagraphFont"/>
+    <w:link w:val="BalloonText"/>
+    <w:uiPriority w:val="99"/>
+    <w:semiHidden/>
+    <w:rsid w:val="004F077C"/>
+    <w:rPr>
+      <w:rFonts w:ascii="Segoe UI" w:eastAsia="Times New Roman" w:hAnsi="Segoe UI" w:cs="Segoe UI"/>
+      <w:sz w:val="18"/>
+      <w:szCs w:val="18"/>
+    </w:rPr>
+  </w:style>
 </w:styles>
 </file>
 

</xml_diff>